<commit_message>
some changes after review
* added border for time and date picker
* added titles for pages
* made .htacces file work for server env
</commit_message>
<xml_diff>
--- a/documents/M226_Rimle_travelr_Dokumentation.docx
+++ b/documents/M226_Rimle_travelr_Dokumentation.docx
@@ -6090,27 +6090,27 @@
       </w:pPr>
       <w:r>
         <w:rPr>
-          <w:lang w:val="de-CH"/>
+          <w:lang w:val="en-GB"/>
         </w:rPr>
         <w:t xml:space="preserve">DROP DATABASE IF EXISTS </w:t>
       </w:r>
       <w:proofErr w:type="spellStart"/>
       <w:r>
         <w:rPr>
-          <w:lang w:val="de-CH"/>
+          <w:lang w:val="en-GB"/>
         </w:rPr>
         <w:t>travelr</w:t>
       </w:r>
       <w:proofErr w:type="spellEnd"/>
       <w:r>
         <w:rPr>
-          <w:lang w:val="de-CH"/>
+          <w:lang w:val="en-GB"/>
         </w:rPr>
         <w:t xml:space="preserve">; </w:t>
       </w:r>
       <w:r>
         <w:rPr>
-          <w:lang w:val="de-CH"/>
+          <w:lang w:val="en-GB"/>
         </w:rPr>
         <w:br/>
         <w:t xml:space="preserve">CREATE DATABASE </w:t>
@@ -6118,20 +6118,20 @@
       <w:proofErr w:type="spellStart"/>
       <w:r>
         <w:rPr>
-          <w:lang w:val="de-CH"/>
+          <w:lang w:val="en-GB"/>
         </w:rPr>
         <w:t>travelr</w:t>
       </w:r>
       <w:proofErr w:type="spellEnd"/>
       <w:r>
         <w:rPr>
-          <w:lang w:val="de-CH"/>
+          <w:lang w:val="en-GB"/>
         </w:rPr>
         <w:t xml:space="preserve">; </w:t>
       </w:r>
       <w:r>
         <w:rPr>
-          <w:lang w:val="de-CH"/>
+          <w:lang w:val="en-GB"/>
         </w:rPr>
         <w:br/>
         <w:t>DROP USER IF EXISTS '</w:t>
@@ -6139,34 +6139,20 @@
       <w:proofErr w:type="spellStart"/>
       <w:r>
         <w:rPr>
-          <w:lang w:val="de-CH"/>
+          <w:lang w:val="en-GB"/>
         </w:rPr>
         <w:t>travelruser</w:t>
       </w:r>
       <w:proofErr w:type="spellEnd"/>
       <w:r>
         <w:rPr>
-          <w:lang w:val="de-CH"/>
-        </w:rPr>
-        <w:t>'@'</w:t>
-      </w:r>
-      <w:proofErr w:type="spellStart"/>
-      <w:r>
-        <w:rPr>
-          <w:lang w:val="de-CH"/>
-        </w:rPr>
-        <w:t>localhost</w:t>
-      </w:r>
-      <w:proofErr w:type="spellEnd"/>
-      <w:r>
-        <w:rPr>
-          <w:lang w:val="de-CH"/>
-        </w:rPr>
-        <w:t xml:space="preserve">'; </w:t>
+          <w:lang w:val="en-GB"/>
+        </w:rPr>
+        <w:t xml:space="preserve">'@'localhost'; </w:t>
       </w:r>
       <w:r>
         <w:rPr>
-          <w:lang w:val="de-CH"/>
+          <w:lang w:val="en-GB"/>
         </w:rPr>
         <w:br/>
         <w:t>CREATE USER '</w:t>
@@ -6174,34 +6160,20 @@
       <w:proofErr w:type="spellStart"/>
       <w:r>
         <w:rPr>
-          <w:lang w:val="de-CH"/>
+          <w:lang w:val="en-GB"/>
         </w:rPr>
         <w:t>travelruser</w:t>
       </w:r>
       <w:proofErr w:type="spellEnd"/>
       <w:r>
         <w:rPr>
-          <w:lang w:val="de-CH"/>
-        </w:rPr>
-        <w:t>'@'</w:t>
-      </w:r>
-      <w:proofErr w:type="spellStart"/>
-      <w:r>
-        <w:rPr>
-          <w:lang w:val="de-CH"/>
-        </w:rPr>
-        <w:t>localhost</w:t>
-      </w:r>
-      <w:proofErr w:type="spellEnd"/>
-      <w:r>
-        <w:rPr>
-          <w:lang w:val="de-CH"/>
-        </w:rPr>
-        <w:t xml:space="preserve">' IDENTIFIED BY '123qweasd'; </w:t>
+          <w:lang w:val="en-GB"/>
+        </w:rPr>
+        <w:t xml:space="preserve">'@'localhost' IDENTIFIED BY '123qweasd'; </w:t>
       </w:r>
       <w:r>
         <w:rPr>
-          <w:lang w:val="de-CH"/>
+          <w:lang w:val="en-GB"/>
         </w:rPr>
         <w:br/>
         <w:t xml:space="preserve">GRANT ALL PRIVILEGES ON </w:t>
@@ -6209,16 +6181,22 @@
       <w:proofErr w:type="gramStart"/>
       <w:r>
         <w:rPr>
-          <w:lang w:val="de-CH"/>
+          <w:lang w:val="en-GB"/>
         </w:rPr>
         <w:t>travelr.*</w:t>
       </w:r>
       <w:proofErr w:type="gramEnd"/>
       <w:r>
         <w:rPr>
+          <w:lang w:val="en-GB"/>
+        </w:rPr>
+        <w:t xml:space="preserve"> </w:t>
+      </w:r>
+      <w:r>
+        <w:rPr>
           <w:lang w:val="de-CH"/>
         </w:rPr>
-        <w:t xml:space="preserve"> TO '</w:t>
+        <w:t>TO '</w:t>
       </w:r>
       <w:proofErr w:type="spellStart"/>
       <w:r>
@@ -6818,17 +6796,12 @@
         </w:rPr>
         <w:fldChar w:fldCharType="separate"/>
       </w:r>
-      <w:proofErr w:type="spellStart"/>
       <w:r>
-        <w:t>Datenbankko</w:t>
+        <w:rPr>
+          <w:lang w:val="de-CH"/>
+        </w:rPr>
+        <w:t>Datenbankkonzept</w:t>
       </w:r>
-      <w:r>
-        <w:t>n</w:t>
-      </w:r>
-      <w:r>
-        <w:t>zept</w:t>
-      </w:r>
-      <w:proofErr w:type="spellEnd"/>
       <w:r>
         <w:rPr>
           <w:lang w:val="de-CH"/>
@@ -7238,6 +7211,7 @@
       <w:pPr>
         <w:rPr>
           <w:noProof/>
+          <w:lang w:val="de-CH"/>
         </w:rPr>
       </w:pPr>
       <w:r>
@@ -8774,12 +8748,12 @@
           <w:b/>
           <w:bCs/>
           <w:szCs w:val="26"/>
-          <w:lang w:val="en-GB"/>
+          <w:lang w:val="de-CH"/>
         </w:rPr>
       </w:pPr>
       <w:r>
         <w:rPr>
-          <w:lang w:val="en-GB"/>
+          <w:lang w:val="de-CH"/>
         </w:rPr>
         <w:br w:type="page"/>
       </w:r>
@@ -9325,7 +9299,6 @@
         </w:rPr>
       </w:pPr>
       <w:bookmarkStart w:id="40" w:name="_Toc536710770"/>
-      <w:bookmarkStart w:id="41" w:name="_GoBack"/>
       <w:r>
         <w:rPr>
           <w:noProof/>
@@ -9381,7 +9354,6 @@
           </wp:anchor>
         </w:drawing>
       </w:r>
-      <w:bookmarkEnd w:id="41"/>
       <w:r>
         <w:rPr>
           <w:lang w:val="de-CH"/>
@@ -9435,23 +9407,83 @@
     </w:p>
     <w:p>
       <w:pPr>
-        <w:rPr>
-          <w:lang w:val="de-CH"/>
-        </w:rPr>
-      </w:pPr>
+        <w:pStyle w:val="Titel2"/>
+      </w:pPr>
+      <w:r>
+        <w:t>Anzeige von Verspätungen</w:t>
+      </w:r>
     </w:p>
     <w:p>
       <w:pPr>
+        <w:rPr>
+          <w:lang w:val="de-CH"/>
+        </w:rPr>
+      </w:pPr>
+      <w:r>
+        <w:rPr>
+          <w:lang w:val="de-CH"/>
+        </w:rPr>
+        <w:t>Sollte es z</w:t>
+      </w:r>
+      <w:r>
+        <w:rPr>
+          <w:lang w:val="de-CH"/>
+        </w:rPr>
+        <w:t xml:space="preserve">u Verspätungen kommen, werden diese ebenfalls in der Applikation dargestellt. </w:t>
+      </w:r>
+      <w:r>
+        <w:rPr>
+          <w:noProof/>
+        </w:rPr>
+        <w:drawing>
+          <wp:inline distT="0" distB="0" distL="0" distR="0" wp14:anchorId="31F121AE" wp14:editId="1A1CDD7D">
+            <wp:extent cx="6188710" cy="392430"/>
+            <wp:effectExtent l="0" t="0" r="2540" b="7620"/>
+            <wp:docPr id="11" name="Grafik 11"/>
+            <wp:cNvGraphicFramePr>
+              <a:graphicFrameLocks xmlns:a="http://schemas.openxmlformats.org/drawingml/2006/main" noChangeAspect="1"/>
+            </wp:cNvGraphicFramePr>
+            <a:graphic xmlns:a="http://schemas.openxmlformats.org/drawingml/2006/main">
+              <a:graphicData uri="http://schemas.openxmlformats.org/drawingml/2006/picture">
+                <pic:pic xmlns:pic="http://schemas.openxmlformats.org/drawingml/2006/picture">
+                  <pic:nvPicPr>
+                    <pic:cNvPr id="1" name=""/>
+                    <pic:cNvPicPr/>
+                  </pic:nvPicPr>
+                  <pic:blipFill>
+                    <a:blip r:embed="rId45"/>
+                    <a:stretch>
+                      <a:fillRect/>
+                    </a:stretch>
+                  </pic:blipFill>
+                  <pic:spPr>
+                    <a:xfrm>
+                      <a:off x="0" y="0"/>
+                      <a:ext cx="6188710" cy="392430"/>
+                    </a:xfrm>
+                    <a:prstGeom prst="rect">
+                      <a:avLst/>
+                    </a:prstGeom>
+                  </pic:spPr>
+                </pic:pic>
+              </a:graphicData>
+            </a:graphic>
+          </wp:inline>
+        </w:drawing>
+      </w:r>
+    </w:p>
+    <w:p>
+      <w:pPr>
         <w:pStyle w:val="Titel2"/>
       </w:pPr>
-      <w:bookmarkStart w:id="42" w:name="_Toc536710771"/>
+      <w:bookmarkStart w:id="41" w:name="_Toc536710771"/>
       <w:r>
         <w:t>Responsive</w:t>
       </w:r>
       <w:r>
         <w:t>-Design</w:t>
       </w:r>
-      <w:bookmarkEnd w:id="42"/>
+      <w:bookmarkEnd w:id="41"/>
     </w:p>
     <w:p>
       <w:pPr>
@@ -9459,6 +9491,402 @@
           <w:lang w:val="de-CH"/>
         </w:rPr>
       </w:pPr>
+      <w:r>
+        <w:rPr>
+          <w:lang w:val="de-CH"/>
+        </w:rPr>
+        <w:t xml:space="preserve">Als </w:t>
+      </w:r>
+      <w:r>
+        <w:rPr>
+          <w:lang w:val="de-CH"/>
+        </w:rPr>
+        <w:t>Designh</w:t>
+      </w:r>
+      <w:r>
+        <w:rPr>
+          <w:lang w:val="de-CH"/>
+        </w:rPr>
+        <w:t xml:space="preserve">ilfe wurde ein </w:t>
+      </w:r>
+      <w:r>
+        <w:rPr>
+          <w:lang w:val="de-CH"/>
+        </w:rPr>
+        <w:t xml:space="preserve">Template verwendet. Dies wurde aber noch stark angepasst und ergänzt. </w:t>
+      </w:r>
+      <w:r>
+        <w:rPr>
+          <w:lang w:val="de-CH"/>
+        </w:rPr>
+        <w:t xml:space="preserve">Dies ist die Demoseite </w:t>
+      </w:r>
+      <w:proofErr w:type="gramStart"/>
+      <w:r>
+        <w:rPr>
+          <w:lang w:val="de-CH"/>
+        </w:rPr>
+        <w:t>des Templates</w:t>
+      </w:r>
+      <w:proofErr w:type="gramEnd"/>
+      <w:r>
+        <w:rPr>
+          <w:lang w:val="de-CH"/>
+        </w:rPr>
+        <w:t xml:space="preserve">, neben der </w:t>
+      </w:r>
+      <w:proofErr w:type="spellStart"/>
+      <w:r>
+        <w:rPr>
+          <w:lang w:val="de-CH"/>
+        </w:rPr>
+        <w:t>travelr</w:t>
+      </w:r>
+      <w:proofErr w:type="spellEnd"/>
+      <w:r>
+        <w:rPr>
+          <w:lang w:val="de-CH"/>
+        </w:rPr>
+        <w:t>-Seite:</w:t>
+      </w:r>
+    </w:p>
+    <w:p>
+      <w:pPr>
+        <w:rPr>
+          <w:lang w:val="de-CH"/>
+        </w:rPr>
+      </w:pPr>
+      <w:r>
+        <w:rPr>
+          <w:noProof/>
+        </w:rPr>
+        <mc:AlternateContent>
+          <mc:Choice Requires="wps">
+            <w:drawing>
+              <wp:anchor distT="0" distB="0" distL="114300" distR="114300" simplePos="0" relativeHeight="251681792" behindDoc="0" locked="0" layoutInCell="1" allowOverlap="1">
+                <wp:simplePos x="0" y="0"/>
+                <wp:positionH relativeFrom="column">
+                  <wp:posOffset>158750</wp:posOffset>
+                </wp:positionH>
+                <wp:positionV relativeFrom="paragraph">
+                  <wp:posOffset>1456113</wp:posOffset>
+                </wp:positionV>
+                <wp:extent cx="2776855" cy="234950"/>
+                <wp:effectExtent l="0" t="0" r="0" b="0"/>
+                <wp:wrapNone/>
+                <wp:docPr id="6" name="Textfeld 6"/>
+                <wp:cNvGraphicFramePr/>
+                <a:graphic xmlns:a="http://schemas.openxmlformats.org/drawingml/2006/main">
+                  <a:graphicData uri="http://schemas.microsoft.com/office/word/2010/wordprocessingShape">
+                    <wps:wsp>
+                      <wps:cNvSpPr txBox="1"/>
+                      <wps:spPr>
+                        <a:xfrm>
+                          <a:off x="0" y="0"/>
+                          <a:ext cx="2776855" cy="234950"/>
+                        </a:xfrm>
+                        <a:prstGeom prst="rect">
+                          <a:avLst/>
+                        </a:prstGeom>
+                        <a:noFill/>
+                        <a:ln w="6350">
+                          <a:noFill/>
+                        </a:ln>
+                      </wps:spPr>
+                      <wps:txbx>
+                        <w:txbxContent>
+                          <w:p>
+                            <w:pPr>
+                              <w:ind w:left="0"/>
+                              <w:rPr>
+                                <w:sz w:val="14"/>
+                              </w:rPr>
+                            </w:pPr>
+                            <w:hyperlink r:id="rId46" w:history="1">
+                              <w:r>
+                                <w:rPr>
+                                  <w:rStyle w:val="Hyperlink"/>
+                                  <w:rFonts w:asciiTheme="minorHAnsi" w:hAnsiTheme="minorHAnsi"/>
+                                  <w:sz w:val="14"/>
+                                </w:rPr>
+                                <w:t>https://www.w3schools.com/w3css/tryw3css_templates_teal.htm</w:t>
+                              </w:r>
+                            </w:hyperlink>
+                            <w:r>
+                              <w:rPr>
+                                <w:sz w:val="14"/>
+                              </w:rPr>
+                              <w:t xml:space="preserve"> </w:t>
+                            </w:r>
+                          </w:p>
+                        </w:txbxContent>
+                      </wps:txbx>
+                      <wps:bodyPr rot="0" spcFirstLastPara="0" vertOverflow="overflow" horzOverflow="overflow" vert="horz" wrap="square" lIns="91440" tIns="45720" rIns="91440" bIns="45720" numCol="1" spcCol="0" rtlCol="0" fromWordArt="0" anchor="t" anchorCtr="0" forceAA="0" compatLnSpc="1">
+                        <a:prstTxWarp prst="textNoShape">
+                          <a:avLst/>
+                        </a:prstTxWarp>
+                        <a:noAutofit/>
+                      </wps:bodyPr>
+                    </wps:wsp>
+                  </a:graphicData>
+                </a:graphic>
+                <wp14:sizeRelH relativeFrom="margin">
+                  <wp14:pctWidth>0</wp14:pctWidth>
+                </wp14:sizeRelH>
+              </wp:anchor>
+            </w:drawing>
+          </mc:Choice>
+          <mc:Fallback>
+            <w:pict>
+              <v:shape id="Textfeld 6" o:spid="_x0000_s1028" type="#_x0000_t202" style="position:absolute;left:0;text-align:left;margin-left:12.5pt;margin-top:114.65pt;width:218.65pt;height:18.5pt;z-index:251681792;visibility:visible;mso-wrap-style:square;mso-width-percent:0;mso-wrap-distance-left:9pt;mso-wrap-distance-top:0;mso-wrap-distance-right:9pt;mso-wrap-distance-bottom:0;mso-position-horizontal:absolute;mso-position-horizontal-relative:text;mso-position-vertical:absolute;mso-position-vertical-relative:text;mso-width-percent:0;mso-width-relative:margin;v-text-anchor:top" o:gfxdata="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" filled="f" stroked="f" strokeweight=".5pt">
+                <v:textbox>
+                  <w:txbxContent>
+                    <w:p>
+                      <w:pPr>
+                        <w:ind w:left="0"/>
+                        <w:rPr>
+                          <w:sz w:val="14"/>
+                        </w:rPr>
+                      </w:pPr>
+                      <w:hyperlink r:id="rId47" w:history="1">
+                        <w:r>
+                          <w:rPr>
+                            <w:rStyle w:val="Hyperlink"/>
+                            <w:rFonts w:asciiTheme="minorHAnsi" w:hAnsiTheme="minorHAnsi"/>
+                            <w:sz w:val="14"/>
+                          </w:rPr>
+                          <w:t>https://www.w3schools.com/w3css/tryw3css_templates_teal.htm</w:t>
+                        </w:r>
+                      </w:hyperlink>
+                      <w:r>
+                        <w:rPr>
+                          <w:sz w:val="14"/>
+                        </w:rPr>
+                        <w:t xml:space="preserve"> </w:t>
+                      </w:r>
+                    </w:p>
+                  </w:txbxContent>
+                </v:textbox>
+              </v:shape>
+            </w:pict>
+          </mc:Fallback>
+        </mc:AlternateContent>
+      </w:r>
+      <w:r>
+        <w:rPr>
+          <w:noProof/>
+        </w:rPr>
+        <mc:AlternateContent>
+          <mc:Choice Requires="wps">
+            <w:drawing>
+              <wp:anchor distT="0" distB="0" distL="114300" distR="114300" simplePos="0" relativeHeight="251683840" behindDoc="0" locked="0" layoutInCell="1" allowOverlap="1" wp14:anchorId="7A26DB04" wp14:editId="3FAD2835">
+                <wp:simplePos x="0" y="0"/>
+                <wp:positionH relativeFrom="column">
+                  <wp:posOffset>3636010</wp:posOffset>
+                </wp:positionH>
+                <wp:positionV relativeFrom="paragraph">
+                  <wp:posOffset>1449763</wp:posOffset>
+                </wp:positionV>
+                <wp:extent cx="1794163" cy="235528"/>
+                <wp:effectExtent l="0" t="0" r="0" b="0"/>
+                <wp:wrapNone/>
+                <wp:docPr id="10" name="Textfeld 10"/>
+                <wp:cNvGraphicFramePr/>
+                <a:graphic xmlns:a="http://schemas.openxmlformats.org/drawingml/2006/main">
+                  <a:graphicData uri="http://schemas.microsoft.com/office/word/2010/wordprocessingShape">
+                    <wps:wsp>
+                      <wps:cNvSpPr txBox="1"/>
+                      <wps:spPr>
+                        <a:xfrm>
+                          <a:off x="0" y="0"/>
+                          <a:ext cx="1794163" cy="235528"/>
+                        </a:xfrm>
+                        <a:prstGeom prst="rect">
+                          <a:avLst/>
+                        </a:prstGeom>
+                        <a:noFill/>
+                        <a:ln w="6350">
+                          <a:noFill/>
+                        </a:ln>
+                      </wps:spPr>
+                      <wps:txbx>
+                        <w:txbxContent>
+                          <w:p>
+                            <w:pPr>
+                              <w:ind w:left="0"/>
+                              <w:rPr>
+                                <w:sz w:val="14"/>
+                              </w:rPr>
+                            </w:pPr>
+                            <w:hyperlink r:id="rId48" w:history="1">
+                              <w:r>
+                                <w:rPr>
+                                  <w:rStyle w:val="Hyperlink"/>
+                                  <w:rFonts w:asciiTheme="minorHAnsi" w:hAnsiTheme="minorHAnsi"/>
+                                  <w:sz w:val="14"/>
+                                </w:rPr>
+                                <w:t>https://rimle.amplus.ch/travelr/index.php</w:t>
+                              </w:r>
+                            </w:hyperlink>
+                            <w:r>
+                              <w:rPr>
+                                <w:sz w:val="14"/>
+                              </w:rPr>
+                              <w:t xml:space="preserve"> </w:t>
+                            </w:r>
+                          </w:p>
+                        </w:txbxContent>
+                      </wps:txbx>
+                      <wps:bodyPr rot="0" spcFirstLastPara="0" vertOverflow="overflow" horzOverflow="overflow" vert="horz" wrap="square" lIns="91440" tIns="45720" rIns="91440" bIns="45720" numCol="1" spcCol="0" rtlCol="0" fromWordArt="0" anchor="t" anchorCtr="0" forceAA="0" compatLnSpc="1">
+                        <a:prstTxWarp prst="textNoShape">
+                          <a:avLst/>
+                        </a:prstTxWarp>
+                        <a:noAutofit/>
+                      </wps:bodyPr>
+                    </wps:wsp>
+                  </a:graphicData>
+                </a:graphic>
+                <wp14:sizeRelH relativeFrom="margin">
+                  <wp14:pctWidth>0</wp14:pctWidth>
+                </wp14:sizeRelH>
+              </wp:anchor>
+            </w:drawing>
+          </mc:Choice>
+          <mc:Fallback>
+            <w:pict>
+              <v:shape w14:anchorId="7A26DB04" id="Textfeld 10" o:spid="_x0000_s1029" type="#_x0000_t202" style="position:absolute;left:0;text-align:left;margin-left:286.3pt;margin-top:114.15pt;width:141.25pt;height:18.55pt;z-index:251683840;visibility:visible;mso-wrap-style:square;mso-width-percent:0;mso-wrap-distance-left:9pt;mso-wrap-distance-top:0;mso-wrap-distance-right:9pt;mso-wrap-distance-bottom:0;mso-position-horizontal:absolute;mso-position-horizontal-relative:text;mso-position-vertical:absolute;mso-position-vertical-relative:text;mso-width-percent:0;mso-width-relative:margin;v-text-anchor:top" o:gfxdata="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" filled="f" stroked="f" strokeweight=".5pt">
+                <v:textbox>
+                  <w:txbxContent>
+                    <w:p>
+                      <w:pPr>
+                        <w:ind w:left="0"/>
+                        <w:rPr>
+                          <w:sz w:val="14"/>
+                        </w:rPr>
+                      </w:pPr>
+                      <w:hyperlink r:id="rId49" w:history="1">
+                        <w:r>
+                          <w:rPr>
+                            <w:rStyle w:val="Hyperlink"/>
+                            <w:rFonts w:asciiTheme="minorHAnsi" w:hAnsiTheme="minorHAnsi"/>
+                            <w:sz w:val="14"/>
+                          </w:rPr>
+                          <w:t>https://rimle.amplus.ch/travelr/index.php</w:t>
+                        </w:r>
+                      </w:hyperlink>
+                      <w:r>
+                        <w:rPr>
+                          <w:sz w:val="14"/>
+                        </w:rPr>
+                        <w:t xml:space="preserve"> </w:t>
+                      </w:r>
+                    </w:p>
+                  </w:txbxContent>
+                </v:textbox>
+              </v:shape>
+            </w:pict>
+          </mc:Fallback>
+        </mc:AlternateContent>
+      </w:r>
+      <w:r>
+        <w:rPr>
+          <w:noProof/>
+        </w:rPr>
+        <w:drawing>
+          <wp:inline distT="0" distB="0" distL="0" distR="0" wp14:anchorId="7E7F45E6" wp14:editId="31A21F29">
+            <wp:extent cx="2920150" cy="1440000"/>
+            <wp:effectExtent l="0" t="0" r="0" b="8255"/>
+            <wp:docPr id="2" name="Grafik 2"/>
+            <wp:cNvGraphicFramePr>
+              <a:graphicFrameLocks xmlns:a="http://schemas.openxmlformats.org/drawingml/2006/main" noChangeAspect="1"/>
+            </wp:cNvGraphicFramePr>
+            <a:graphic xmlns:a="http://schemas.openxmlformats.org/drawingml/2006/main">
+              <a:graphicData uri="http://schemas.openxmlformats.org/drawingml/2006/picture">
+                <pic:pic xmlns:pic="http://schemas.openxmlformats.org/drawingml/2006/picture">
+                  <pic:nvPicPr>
+                    <pic:cNvPr id="1" name=""/>
+                    <pic:cNvPicPr/>
+                  </pic:nvPicPr>
+                  <pic:blipFill>
+                    <a:blip r:embed="rId50"/>
+                    <a:stretch>
+                      <a:fillRect/>
+                    </a:stretch>
+                  </pic:blipFill>
+                  <pic:spPr>
+                    <a:xfrm>
+                      <a:off x="0" y="0"/>
+                      <a:ext cx="2920150" cy="1440000"/>
+                    </a:xfrm>
+                    <a:prstGeom prst="rect">
+                      <a:avLst/>
+                    </a:prstGeom>
+                  </pic:spPr>
+                </pic:pic>
+              </a:graphicData>
+            </a:graphic>
+          </wp:inline>
+        </w:drawing>
+      </w:r>
+      <w:r>
+        <w:rPr>
+          <w:lang w:val="de-CH"/>
+        </w:rPr>
+        <w:t xml:space="preserve"> </w:t>
+      </w:r>
+      <w:r>
+        <w:rPr>
+          <w:noProof/>
+        </w:rPr>
+        <w:drawing>
+          <wp:inline distT="0" distB="0" distL="0" distR="0" wp14:anchorId="136E147D" wp14:editId="0B51549E">
+            <wp:extent cx="2939723" cy="1440000"/>
+            <wp:effectExtent l="0" t="0" r="0" b="8255"/>
+            <wp:docPr id="4" name="Grafik 4"/>
+            <wp:cNvGraphicFramePr>
+              <a:graphicFrameLocks xmlns:a="http://schemas.openxmlformats.org/drawingml/2006/main" noChangeAspect="1"/>
+            </wp:cNvGraphicFramePr>
+            <a:graphic xmlns:a="http://schemas.openxmlformats.org/drawingml/2006/main">
+              <a:graphicData uri="http://schemas.openxmlformats.org/drawingml/2006/picture">
+                <pic:pic xmlns:pic="http://schemas.openxmlformats.org/drawingml/2006/picture">
+                  <pic:nvPicPr>
+                    <pic:cNvPr id="1" name=""/>
+                    <pic:cNvPicPr/>
+                  </pic:nvPicPr>
+                  <pic:blipFill>
+                    <a:blip r:embed="rId51"/>
+                    <a:stretch>
+                      <a:fillRect/>
+                    </a:stretch>
+                  </pic:blipFill>
+                  <pic:spPr>
+                    <a:xfrm>
+                      <a:off x="0" y="0"/>
+                      <a:ext cx="2939723" cy="1440000"/>
+                    </a:xfrm>
+                    <a:prstGeom prst="rect">
+                      <a:avLst/>
+                    </a:prstGeom>
+                  </pic:spPr>
+                </pic:pic>
+              </a:graphicData>
+            </a:graphic>
+          </wp:inline>
+        </w:drawing>
+      </w:r>
+    </w:p>
+    <w:p>
+      <w:pPr>
+        <w:rPr>
+          <w:lang w:val="de-CH"/>
+        </w:rPr>
+      </w:pPr>
+      <w:r>
+        <w:rPr>
+          <w:lang w:val="de-CH"/>
+        </w:rPr>
+        <w:br/>
+      </w:r>
       <w:r>
         <w:rPr>
           <w:lang w:val="de-CH"/>
@@ -9503,14 +9931,15 @@
           <w:lang w:val="de-CH"/>
         </w:rPr>
       </w:pPr>
-      <w:bookmarkStart w:id="43" w:name="_Toc536710772"/>
+      <w:bookmarkStart w:id="42" w:name="_Toc536710772"/>
       <w:r>
         <w:rPr>
           <w:lang w:val="de-CH"/>
         </w:rPr>
+        <w:lastRenderedPageBreak/>
         <w:t>Index</w:t>
       </w:r>
-      <w:bookmarkEnd w:id="43"/>
+      <w:bookmarkEnd w:id="42"/>
     </w:p>
     <w:p>
       <w:pPr>
@@ -9539,7 +9968,7 @@
                     <pic:cNvPicPr/>
                   </pic:nvPicPr>
                   <pic:blipFill rotWithShape="1">
-                    <a:blip r:embed="rId45"/>
+                    <a:blip r:embed="rId52"/>
                     <a:srcRect b="730"/>
                     <a:stretch/>
                   </pic:blipFill>
@@ -9593,7 +10022,7 @@
                     <pic:cNvPicPr/>
                   </pic:nvPicPr>
                   <pic:blipFill>
-                    <a:blip r:embed="rId46"/>
+                    <a:blip r:embed="rId53"/>
                     <a:stretch>
                       <a:fillRect/>
                     </a:stretch>
@@ -9761,16 +10190,15 @@
           <w:lang w:val="de-CH"/>
         </w:rPr>
       </w:pPr>
-      <w:bookmarkStart w:id="44" w:name="_Toc536710773"/>
+      <w:bookmarkStart w:id="43" w:name="_Toc536710773"/>
       <w:proofErr w:type="spellStart"/>
       <w:r>
         <w:rPr>
           <w:lang w:val="de-CH"/>
         </w:rPr>
-        <w:lastRenderedPageBreak/>
         <w:t>Timetable</w:t>
       </w:r>
-      <w:bookmarkEnd w:id="44"/>
+      <w:bookmarkEnd w:id="43"/>
       <w:proofErr w:type="spellEnd"/>
     </w:p>
     <w:p>
@@ -9799,7 +10227,7 @@
                     <pic:cNvPicPr/>
                   </pic:nvPicPr>
                   <pic:blipFill>
-                    <a:blip r:embed="rId47"/>
+                    <a:blip r:embed="rId54"/>
                     <a:stretch>
                       <a:fillRect/>
                     </a:stretch>
@@ -9845,7 +10273,7 @@
                     <pic:cNvPicPr/>
                   </pic:nvPicPr>
                   <pic:blipFill>
-                    <a:blip r:embed="rId48"/>
+                    <a:blip r:embed="rId55"/>
                     <a:stretch>
                       <a:fillRect/>
                     </a:stretch>
@@ -9900,12 +10328,13 @@
           <w:lang w:val="de-CH"/>
         </w:rPr>
       </w:pPr>
-      <w:bookmarkStart w:id="45" w:name="_Toc536710774"/>
+      <w:bookmarkStart w:id="44" w:name="_Toc536710774"/>
       <w:proofErr w:type="spellStart"/>
       <w:r>
         <w:rPr>
           <w:lang w:val="de-CH"/>
         </w:rPr>
+        <w:lastRenderedPageBreak/>
         <w:t>Saved</w:t>
       </w:r>
       <w:proofErr w:type="spellEnd"/>
@@ -9915,7 +10344,7 @@
         </w:rPr>
         <w:t xml:space="preserve"> Connections</w:t>
       </w:r>
-      <w:bookmarkEnd w:id="45"/>
+      <w:bookmarkEnd w:id="44"/>
     </w:p>
     <w:p>
       <w:pPr>
@@ -9943,7 +10372,7 @@
                     <pic:cNvPicPr/>
                   </pic:nvPicPr>
                   <pic:blipFill rotWithShape="1">
-                    <a:blip r:embed="rId49"/>
+                    <a:blip r:embed="rId56"/>
                     <a:srcRect l="-1" r="491" b="847"/>
                     <a:stretch/>
                   </pic:blipFill>
@@ -9996,7 +10425,7 @@
                     <pic:cNvPicPr/>
                   </pic:nvPicPr>
                   <pic:blipFill>
-                    <a:blip r:embed="rId50"/>
+                    <a:blip r:embed="rId57"/>
                     <a:stretch>
                       <a:fillRect/>
                     </a:stretch>
@@ -10035,9 +10464,121 @@
         <w:t>Spalten Date und Time werden ausgeblendet</w:t>
       </w:r>
     </w:p>
+    <w:p>
+      <w:pPr>
+        <w:pStyle w:val="Titel2"/>
+      </w:pPr>
+      <w:r>
+        <w:t>Erfahrungsbericht</w:t>
+      </w:r>
+    </w:p>
+    <w:p>
+      <w:pPr>
+        <w:rPr>
+          <w:lang w:val="de-CH"/>
+        </w:rPr>
+      </w:pPr>
+      <w:r>
+        <w:rPr>
+          <w:lang w:val="de-CH"/>
+        </w:rPr>
+        <w:t xml:space="preserve">In diesem Modul musste ich als Projektarbeit eine Webapplikation mit PHP erstellen. Zuerst ging es darum eine Idee zu finden. Zuerst tat ich mich ein wenig schwer, doch dann kahm mir die Idee mit einem Reiseplanungstool. Nun ging es darum ein kleines Konzept zu erstellen. Dies ging meiner Meinung nach ziemlich gut. </w:t>
+      </w:r>
+    </w:p>
+    <w:p>
+      <w:pPr>
+        <w:rPr>
+          <w:lang w:val="de-CH"/>
+        </w:rPr>
+      </w:pPr>
+      <w:r>
+        <w:rPr>
+          <w:lang w:val="de-CH"/>
+        </w:rPr>
+        <w:t xml:space="preserve">Als dies erledigt war, konnte ich mich daran machen, das Yii-Framework zu installieren. Die Installation an sich verlief ohne grosse Probleme. Doch beim </w:t>
+      </w:r>
+      <w:r>
+        <w:rPr>
+          <w:lang w:val="de-CH"/>
+        </w:rPr>
+        <w:t>E</w:t>
+      </w:r>
+      <w:r>
+        <w:rPr>
+          <w:lang w:val="de-CH"/>
+        </w:rPr>
+        <w:t>ntwickeln mit dem Framework, hatte ich schon</w:t>
+      </w:r>
+      <w:r>
+        <w:rPr>
+          <w:lang w:val="de-CH"/>
+        </w:rPr>
+        <w:t xml:space="preserve"> mehr Mühe. Deshalb habe ich mich nach einer gewissen Zeit dazu entschlossen, nochmals von vorne zu beginnen und zwar ohne Framework.</w:t>
+      </w:r>
+    </w:p>
+    <w:p>
+      <w:pPr>
+        <w:rPr>
+          <w:lang w:val="de-CH"/>
+        </w:rPr>
+      </w:pPr>
+      <w:r>
+        <w:rPr>
+          <w:lang w:val="de-CH"/>
+        </w:rPr>
+        <w:t xml:space="preserve">So bin ich gut vorangekommen und habe einige neue Dine, wie beispielsweise </w:t>
+      </w:r>
+      <w:proofErr w:type="spellStart"/>
+      <w:r>
+        <w:rPr>
+          <w:lang w:val="de-CH"/>
+        </w:rPr>
+        <w:t>jQuery</w:t>
+      </w:r>
+      <w:proofErr w:type="spellEnd"/>
+      <w:r>
+        <w:rPr>
+          <w:lang w:val="de-CH"/>
+        </w:rPr>
+        <w:t xml:space="preserve"> oder API-Calls kennengelernt. Ebenfalls habe ich mein Wissen im Responsive-Webdesign etwas erweitert. </w:t>
+      </w:r>
+    </w:p>
+    <w:p>
+      <w:pPr>
+        <w:rPr>
+          <w:lang w:val="de-CH"/>
+        </w:rPr>
+      </w:pPr>
+      <w:r>
+        <w:rPr>
+          <w:lang w:val="de-CH"/>
+        </w:rPr>
+        <w:t xml:space="preserve">So konnte ich am Ende eine, meiner Meinung nach, </w:t>
+      </w:r>
+      <w:r>
+        <w:rPr>
+          <w:lang w:val="de-CH"/>
+        </w:rPr>
+        <w:t>brauchbare</w:t>
+      </w:r>
+      <w:r>
+        <w:rPr>
+          <w:lang w:val="de-CH"/>
+        </w:rPr>
+        <w:t>, kleine</w:t>
+      </w:r>
+      <w:r>
+        <w:rPr>
+          <w:lang w:val="de-CH"/>
+        </w:rPr>
+        <w:t xml:space="preserve"> Webapplikation entwickeln.</w:t>
+      </w:r>
+      <w:bookmarkStart w:id="45" w:name="_GoBack"/>
+      <w:bookmarkEnd w:id="45"/>
+    </w:p>
     <w:sectPr>
-      <w:headerReference w:type="default" r:id="rId51"/>
-      <w:footerReference w:type="default" r:id="rId52"/>
+      <w:headerReference w:type="default" r:id="rId58"/>
+      <w:footerReference w:type="default" r:id="rId59"/>
       <w:pgSz w:w="11906" w:h="16838" w:code="9"/>
       <w:pgMar w:top="3067" w:right="1080" w:bottom="720" w:left="1080" w:header="720" w:footer="720" w:gutter="0"/>
       <w:cols w:space="720"/>
@@ -40819,6 +41360,7 @@
   <w:rsids>
     <w:rsidRoot w:val="00A02724"/>
     <w:rsid w:val="0027553A"/>
+    <w:rsid w:val="005D6FC7"/>
     <w:rsid w:val="00706CD9"/>
     <w:rsid w:val="00853C0C"/>
     <w:rsid w:val="00857FB1"/>
@@ -41562,6 +42104,15 @@
 </file>
 
 <file path=customXml/item3.xml><?xml version="1.0" encoding="utf-8"?>
+<?mso-contentType ?>
+<FormTemplates xmlns="http://schemas.microsoft.com/sharepoint/v3/contenttype/forms">
+  <Display>DocumentLibraryForm</Display>
+  <Edit>DocumentLibraryForm</Edit>
+  <New>DocumentLibraryForm</New>
+</FormTemplates>
+</file>
+
+<file path=customXml/item4.xml><?xml version="1.0" encoding="utf-8"?>
 <ct:contentTypeSchema xmlns:ct="http://schemas.microsoft.com/office/2006/metadata/contentType" xmlns:ma="http://schemas.microsoft.com/office/2006/metadata/properties/metaAttributes" ct:_="" ma:_="" ma:contentTypeName="Document" ma:contentTypeID="0x010100DEEA25CC0A0AC24199CDC46C25B8B0BC" ma:contentTypeVersion="10" ma:contentTypeDescription="Create a new document." ma:contentTypeScope="" ma:versionID="e3b47856d4cf355c0dacb39e1084d14f">
   <xsd:schema xmlns:xsd="http://www.w3.org/2001/XMLSchema" xmlns:xs="http://www.w3.org/2001/XMLSchema" xmlns:p="http://schemas.microsoft.com/office/2006/metadata/properties" xmlns:ns1="http://schemas.microsoft.com/sharepoint/v3" xmlns:ns2="6dc4bcd6-49db-4c07-9060-8acfc67cef9f" xmlns:ns3="fb0879af-3eba-417a-a55a-ffe6dcd6ca77" targetNamespace="http://schemas.microsoft.com/office/2006/metadata/properties" ma:root="true" ma:fieldsID="a845a615265fdb1f7b12cc65ac20ecbd" ns1:_="" ns2:_="" ns3:_="">
     <xsd:import namespace="http://schemas.microsoft.com/sharepoint/v3"/>
@@ -41769,15 +42320,6 @@
 </ct:contentTypeSchema>
 </file>
 
-<file path=customXml/item4.xml><?xml version="1.0" encoding="utf-8"?>
-<?mso-contentType ?>
-<FormTemplates xmlns="http://schemas.microsoft.com/sharepoint/v3/contenttype/forms">
-  <Display>DocumentLibraryForm</Display>
-  <Edit>DocumentLibraryForm</Edit>
-  <New>DocumentLibraryForm</New>
-</FormTemplates>
-</file>
-
 <file path=customXml/item5.xml><?xml version="1.0" encoding="utf-8"?>
 <b:Sources xmlns:b="http://schemas.openxmlformats.org/officeDocument/2006/bibliography" xmlns="http://schemas.openxmlformats.org/officeDocument/2006/bibliography" SelectedStyle="\APASixthEditionOfficeOnline.xsl" StyleName="APA" Version="6"/>
 </file>
@@ -41801,6 +42343,14 @@
 </file>
 
 <file path=customXml/itemProps3.xml><?xml version="1.0" encoding="utf-8"?>
+<ds:datastoreItem xmlns:ds="http://schemas.openxmlformats.org/officeDocument/2006/customXml" ds:itemID="{F2D68A72-9CA1-4B66-9F05-351C9084ACC0}">
+  <ds:schemaRefs>
+    <ds:schemaRef ds:uri="http://schemas.microsoft.com/sharepoint/v3/contenttype/forms"/>
+  </ds:schemaRefs>
+</ds:datastoreItem>
+</file>
+
+<file path=customXml/itemProps4.xml><?xml version="1.0" encoding="utf-8"?>
 <ds:datastoreItem xmlns:ds="http://schemas.openxmlformats.org/officeDocument/2006/customXml" ds:itemID="{1CBFD1CE-4B31-496F-B9C0-3BD67FE6BE1A}">
   <ds:schemaRefs>
     <ds:schemaRef ds:uri="http://schemas.microsoft.com/office/2006/metadata/contentType"/>
@@ -41820,16 +42370,8 @@
 </ds:datastoreItem>
 </file>
 
-<file path=customXml/itemProps4.xml><?xml version="1.0" encoding="utf-8"?>
-<ds:datastoreItem xmlns:ds="http://schemas.openxmlformats.org/officeDocument/2006/customXml" ds:itemID="{F2D68A72-9CA1-4B66-9F05-351C9084ACC0}">
-  <ds:schemaRefs>
-    <ds:schemaRef ds:uri="http://schemas.microsoft.com/sharepoint/v3/contenttype/forms"/>
-  </ds:schemaRefs>
-</ds:datastoreItem>
-</file>
-
 <file path=customXml/itemProps5.xml><?xml version="1.0" encoding="utf-8"?>
-<ds:datastoreItem xmlns:ds="http://schemas.openxmlformats.org/officeDocument/2006/customXml" ds:itemID="{E20F89D6-2FEF-4CC6-827A-7962CB3D05E5}">
+<ds:datastoreItem xmlns:ds="http://schemas.openxmlformats.org/officeDocument/2006/customXml" ds:itemID="{F758D4FB-D8E9-44F5-8ECB-4E756B03158D}">
   <ds:schemaRefs>
     <ds:schemaRef ds:uri="http://schemas.openxmlformats.org/officeDocument/2006/bibliography"/>
   </ds:schemaRefs>

</xml_diff>